<commit_message>
Finel work report tow types
</commit_message>
<xml_diff>
--- a/templates/Отчёт об исполнении БФЛ 1.docx
+++ b/templates/Отчёт об исполнении БФЛ 1.docx
@@ -138,44 +138,62 @@
         </w:rPr>
         <w:t xml:space="preserve">г. </w:t>
       </w:r>
-      <w:bookmarkStart w:id="2" w:name="ДогГород"/>
-      <w:r>
-        <w:rPr>
-          <w:rFonts w:ascii="Times New Roman" w:hAnsi="Times New Roman" w:cs="Times New Roman"/>
-          <w:b/>
-        </w:rPr>
-        <w:t>(ГОРОД)</w:t>
-      </w:r>
-      <w:bookmarkEnd w:id="2"/>
+      <w:r>
+        <w:rPr>
+          <w:rFonts w:ascii="Times New Roman" w:hAnsi="Times New Roman" w:cs="Times New Roman"/>
+          <w:b/>
+        </w:rPr>
+        <w:t>${</w:t>
+      </w:r>
+      <w:r>
+        <w:rPr>
+          <w:rFonts w:ascii="Times New Roman" w:hAnsi="Times New Roman" w:cs="Times New Roman"/>
+          <w:b/>
+          <w:lang w:val="en-US"/>
+        </w:rPr>
+        <w:t>CITY</w:t>
+      </w:r>
+      <w:r>
+        <w:rPr>
+          <w:rFonts w:ascii="Times New Roman" w:hAnsi="Times New Roman" w:cs="Times New Roman"/>
+          <w:b/>
+        </w:rPr>
+        <w:t>}</w:t>
+      </w:r>
       <w:r>
         <w:rPr>
           <w:rFonts w:ascii="Times New Roman" w:hAnsi="Times New Roman" w:cs="Times New Roman"/>
         </w:rPr>
         <w:t xml:space="preserve">                                                                                                    </w:t>
       </w:r>
-      <w:bookmarkStart w:id="3" w:name="ОтчётДата"/>
-      <w:r>
-        <w:rPr>
-          <w:rFonts w:ascii="Times New Roman" w:hAnsi="Times New Roman" w:cs="Times New Roman"/>
-          <w:b/>
-        </w:rPr>
-        <w:t xml:space="preserve">(ДАТА </w:t>
-      </w:r>
-      <w:r>
-        <w:rPr>
-          <w:rFonts w:ascii="Times New Roman" w:hAnsi="Times New Roman" w:cs="Times New Roman"/>
-          <w:b/>
-        </w:rPr>
-        <w:t>ОТЧЁТА</w:t>
-      </w:r>
-      <w:r>
-        <w:rPr>
-          <w:rFonts w:ascii="Times New Roman" w:hAnsi="Times New Roman" w:cs="Times New Roman"/>
-          <w:b/>
-        </w:rPr>
-        <w:t>)</w:t>
-      </w:r>
-      <w:bookmarkEnd w:id="3"/>
+      <w:r>
+        <w:rPr>
+          <w:rFonts w:ascii="Times New Roman" w:hAnsi="Times New Roman" w:cs="Times New Roman"/>
+        </w:rPr>
+        <w:t>$</w:t>
+      </w:r>
+      <w:r>
+        <w:rPr>
+          <w:rFonts w:ascii="Times New Roman" w:hAnsi="Times New Roman" w:cs="Times New Roman"/>
+          <w:b/>
+        </w:rPr>
+        <w:t>{</w:t>
+      </w:r>
+      <w:r>
+        <w:rPr>
+          <w:rFonts w:ascii="Times New Roman" w:hAnsi="Times New Roman" w:cs="Times New Roman"/>
+          <w:b/>
+          <w:lang w:val="en-US"/>
+        </w:rPr>
+        <w:t>DATE</w:t>
+      </w:r>
+      <w:r>
+        <w:rPr>
+          <w:rFonts w:ascii="Times New Roman" w:hAnsi="Times New Roman" w:cs="Times New Roman"/>
+          <w:b/>
+        </w:rPr>
+        <w:t>}</w:t>
+      </w:r>
       <w:r>
         <w:rPr>
           <w:rFonts w:ascii="Times New Roman" w:hAnsi="Times New Roman" w:cs="Times New Roman"/>
@@ -208,117 +226,242 @@
         </w:rPr>
         <w:t xml:space="preserve">Гражданин </w:t>
       </w:r>
-      <w:bookmarkStart w:id="4" w:name="КлФИО1"/>
-      <w:r>
-        <w:rPr>
-          <w:rFonts w:ascii="Times New Roman" w:hAnsi="Times New Roman" w:cs="Times New Roman"/>
-        </w:rPr>
-        <w:t>(ФИО КЛИЕНТА)</w:t>
-      </w:r>
-      <w:bookmarkEnd w:id="4"/>
+      <w:r>
+        <w:rPr>
+          <w:rFonts w:ascii="Times New Roman" w:hAnsi="Times New Roman" w:cs="Times New Roman"/>
+        </w:rPr>
+        <w:t>${</w:t>
+      </w:r>
+      <w:r>
+        <w:rPr>
+          <w:rFonts w:ascii="Times New Roman" w:hAnsi="Times New Roman" w:cs="Times New Roman"/>
+          <w:lang w:val="en-US"/>
+        </w:rPr>
+        <w:t>CLNAME</w:t>
+      </w:r>
+      <w:r>
+        <w:rPr>
+          <w:rFonts w:ascii="Times New Roman" w:hAnsi="Times New Roman" w:cs="Times New Roman"/>
+        </w:rPr>
+        <w:t>}</w:t>
+      </w:r>
       <w:r>
         <w:rPr>
           <w:rFonts w:ascii="Times New Roman" w:hAnsi="Times New Roman" w:cs="Times New Roman"/>
         </w:rPr>
         <w:t xml:space="preserve">, паспорт: серия </w:t>
       </w:r>
-      <w:bookmarkStart w:id="5" w:name="КлПасС1"/>
-      <w:r>
-        <w:rPr>
-          <w:rFonts w:ascii="Times New Roman" w:hAnsi="Times New Roman" w:cs="Times New Roman"/>
-        </w:rPr>
-        <w:t>(ПАС С)</w:t>
-      </w:r>
-      <w:bookmarkEnd w:id="5"/>
+      <w:r>
+        <w:rPr>
+          <w:rFonts w:ascii="Times New Roman" w:hAnsi="Times New Roman" w:cs="Times New Roman"/>
+        </w:rPr>
+        <w:t>${</w:t>
+      </w:r>
+      <w:r>
+        <w:rPr>
+          <w:rFonts w:ascii="Times New Roman" w:hAnsi="Times New Roman" w:cs="Times New Roman"/>
+          <w:lang w:val="en-US"/>
+        </w:rPr>
+        <w:t>CLPASS</w:t>
+      </w:r>
+      <w:r>
+        <w:rPr>
+          <w:rFonts w:ascii="Times New Roman" w:hAnsi="Times New Roman" w:cs="Times New Roman"/>
+        </w:rPr>
+        <w:t>}</w:t>
+      </w:r>
       <w:r>
         <w:rPr>
           <w:rFonts w:ascii="Times New Roman" w:hAnsi="Times New Roman" w:cs="Times New Roman"/>
         </w:rPr>
         <w:t xml:space="preserve"> номер </w:t>
       </w:r>
-      <w:bookmarkStart w:id="6" w:name="КлПасН1"/>
-      <w:r>
-        <w:rPr>
-          <w:rFonts w:ascii="Times New Roman" w:hAnsi="Times New Roman" w:cs="Times New Roman"/>
-        </w:rPr>
-        <w:t>(ПАС Н)</w:t>
-      </w:r>
-      <w:bookmarkEnd w:id="6"/>
+      <w:r>
+        <w:rPr>
+          <w:rFonts w:ascii="Times New Roman" w:hAnsi="Times New Roman" w:cs="Times New Roman"/>
+        </w:rPr>
+        <w:t>${</w:t>
+      </w:r>
+      <w:r>
+        <w:rPr>
+          <w:rFonts w:ascii="Times New Roman" w:hAnsi="Times New Roman" w:cs="Times New Roman"/>
+          <w:lang w:val="en-US"/>
+        </w:rPr>
+        <w:t>CLPASN</w:t>
+      </w:r>
+      <w:r>
+        <w:rPr>
+          <w:rFonts w:ascii="Times New Roman" w:hAnsi="Times New Roman" w:cs="Times New Roman"/>
+        </w:rPr>
+        <w:t>}</w:t>
+      </w:r>
       <w:r>
         <w:rPr>
           <w:rFonts w:ascii="Times New Roman" w:hAnsi="Times New Roman" w:cs="Times New Roman"/>
         </w:rPr>
         <w:t xml:space="preserve">, выданный </w:t>
       </w:r>
-      <w:bookmarkStart w:id="7" w:name="КлПасВыдан1"/>
-      <w:r>
-        <w:rPr>
-          <w:rFonts w:ascii="Times New Roman" w:hAnsi="Times New Roman" w:cs="Times New Roman"/>
-        </w:rPr>
-        <w:t>(ПАС ВЫДАН)</w:t>
-      </w:r>
-      <w:bookmarkEnd w:id="7"/>
+      <w:r>
+        <w:rPr>
+          <w:rFonts w:ascii="Times New Roman" w:hAnsi="Times New Roman" w:cs="Times New Roman"/>
+        </w:rPr>
+        <w:t>${</w:t>
+      </w:r>
+      <w:r>
+        <w:rPr>
+          <w:rFonts w:ascii="Times New Roman" w:hAnsi="Times New Roman" w:cs="Times New Roman"/>
+          <w:lang w:val="en-US"/>
+        </w:rPr>
+        <w:t>CLPASORG</w:t>
+      </w:r>
+      <w:r>
+        <w:rPr>
+          <w:rFonts w:ascii="Times New Roman" w:hAnsi="Times New Roman" w:cs="Times New Roman"/>
+        </w:rPr>
+        <w:t>}</w:t>
+      </w:r>
       <w:r>
         <w:rPr>
           <w:rFonts w:ascii="Times New Roman" w:hAnsi="Times New Roman" w:cs="Times New Roman"/>
         </w:rPr>
         <w:t xml:space="preserve"> </w:t>
       </w:r>
-      <w:bookmarkStart w:id="8" w:name="КлПасДата1"/>
-      <w:r>
-        <w:rPr>
-          <w:rFonts w:ascii="Times New Roman" w:hAnsi="Times New Roman" w:cs="Times New Roman"/>
-        </w:rPr>
-        <w:t>(ПАС ДАТА)</w:t>
-      </w:r>
-      <w:bookmarkEnd w:id="8"/>
+      <w:r>
+        <w:rPr>
+          <w:rFonts w:ascii="Times New Roman" w:hAnsi="Times New Roman" w:cs="Times New Roman"/>
+        </w:rPr>
+        <w:t>${</w:t>
+      </w:r>
+      <w:r>
+        <w:rPr>
+          <w:rFonts w:ascii="Times New Roman" w:hAnsi="Times New Roman" w:cs="Times New Roman"/>
+          <w:lang w:val="en-US"/>
+        </w:rPr>
+        <w:t>CLPASDATE</w:t>
+      </w:r>
+      <w:r>
+        <w:rPr>
+          <w:rFonts w:ascii="Times New Roman" w:hAnsi="Times New Roman" w:cs="Times New Roman"/>
+        </w:rPr>
+        <w:t xml:space="preserve">} </w:t>
+      </w:r>
+      <w:r>
+        <w:rPr>
+          <w:rFonts w:ascii="Times New Roman" w:hAnsi="Times New Roman" w:cs="Times New Roman"/>
+        </w:rPr>
+        <w:t>года</w:t>
+      </w:r>
       <w:r>
         <w:rPr>
           <w:rFonts w:ascii="Times New Roman" w:hAnsi="Times New Roman" w:cs="Times New Roman"/>
         </w:rPr>
         <w:t xml:space="preserve">, </w:t>
       </w:r>
-      <w:bookmarkStart w:id="9" w:name="КлДР1"/>
-      <w:r>
-        <w:rPr>
-          <w:rFonts w:ascii="Times New Roman" w:hAnsi="Times New Roman" w:cs="Times New Roman"/>
-        </w:rPr>
-        <w:t>(КЛ ДР)</w:t>
-      </w:r>
-      <w:bookmarkEnd w:id="9"/>
-      <w:r>
-        <w:rPr>
-          <w:rFonts w:ascii="Times New Roman" w:hAnsi="Times New Roman" w:cs="Times New Roman"/>
-        </w:rPr>
-        <w:t xml:space="preserve"> года рождения, зарегистрированный по адресу: </w:t>
-      </w:r>
-      <w:bookmarkStart w:id="10" w:name="КлАдрР1"/>
-      <w:r>
-        <w:rPr>
-          <w:rFonts w:ascii="Times New Roman" w:hAnsi="Times New Roman" w:cs="Times New Roman"/>
-        </w:rPr>
-        <w:t>(АДРЕС РЕГ)</w:t>
-      </w:r>
-      <w:bookmarkEnd w:id="10"/>
+      <w:r>
+        <w:rPr>
+          <w:rFonts w:ascii="Times New Roman" w:hAnsi="Times New Roman" w:cs="Times New Roman"/>
+        </w:rPr>
+        <w:t>${</w:t>
+      </w:r>
+      <w:r>
+        <w:rPr>
+          <w:rFonts w:ascii="Times New Roman" w:hAnsi="Times New Roman" w:cs="Times New Roman"/>
+          <w:lang w:val="en-US"/>
+        </w:rPr>
+        <w:t>CLBIRTHDATE</w:t>
+      </w:r>
+      <w:r>
+        <w:rPr>
+          <w:rFonts w:ascii="Times New Roman" w:hAnsi="Times New Roman" w:cs="Times New Roman"/>
+        </w:rPr>
+        <w:t>}</w:t>
+      </w:r>
+      <w:r>
+        <w:rPr>
+          <w:rFonts w:ascii="Times New Roman" w:hAnsi="Times New Roman" w:cs="Times New Roman"/>
+        </w:rPr>
+        <w:t xml:space="preserve"> года рождения, </w:t>
+      </w:r>
+      <w:r>
+        <w:rPr>
+          <w:rFonts w:ascii="Times New Roman" w:hAnsi="Times New Roman" w:cs="Times New Roman"/>
+        </w:rPr>
+        <w:t>${</w:t>
+      </w:r>
+      <w:r>
+        <w:rPr>
+          <w:rFonts w:ascii="Times New Roman" w:hAnsi="Times New Roman" w:cs="Times New Roman"/>
+          <w:lang w:val="en-US"/>
+        </w:rPr>
+        <w:t>CLSEX</w:t>
+      </w:r>
+      <w:r>
+        <w:rPr>
+          <w:rFonts w:ascii="Times New Roman" w:hAnsi="Times New Roman" w:cs="Times New Roman"/>
+        </w:rPr>
+        <w:t>1}</w:t>
+      </w:r>
+      <w:r>
+        <w:rPr>
+          <w:rFonts w:ascii="Times New Roman" w:hAnsi="Times New Roman" w:cs="Times New Roman"/>
+        </w:rPr>
+        <w:t xml:space="preserve"> по адресу: </w:t>
+      </w:r>
+      <w:r>
+        <w:rPr>
+          <w:rFonts w:ascii="Times New Roman" w:hAnsi="Times New Roman" w:cs="Times New Roman"/>
+        </w:rPr>
+        <w:t>${</w:t>
+      </w:r>
+      <w:r>
+        <w:rPr>
+          <w:rFonts w:ascii="Times New Roman" w:hAnsi="Times New Roman" w:cs="Times New Roman"/>
+          <w:lang w:val="en-US"/>
+        </w:rPr>
+        <w:t>CLADRREG</w:t>
+      </w:r>
+      <w:r>
+        <w:rPr>
+          <w:rFonts w:ascii="Times New Roman" w:hAnsi="Times New Roman" w:cs="Times New Roman"/>
+        </w:rPr>
+        <w:t>},</w:t>
+      </w:r>
       <w:r>
         <w:rPr>
           <w:rFonts w:ascii="Times New Roman" w:hAnsi="Times New Roman" w:cs="Times New Roman"/>
         </w:rPr>
         <w:t xml:space="preserve"> </w:t>
       </w:r>
-      <w:bookmarkStart w:id="11" w:name="КлИменуемый"/>
-      <w:r>
-        <w:rPr>
-          <w:rFonts w:ascii="Times New Roman" w:hAnsi="Times New Roman" w:cs="Times New Roman"/>
-        </w:rPr>
-        <w:t>(ИМЕНУЕМЫЙ)</w:t>
-      </w:r>
-      <w:bookmarkEnd w:id="11"/>
-      <w:r>
-        <w:rPr>
-          <w:rFonts w:ascii="Times New Roman" w:hAnsi="Times New Roman" w:cs="Times New Roman"/>
-        </w:rPr>
-        <w:t xml:space="preserve"> в дальнейшем </w:t>
+      <w:r>
+        <w:rPr>
+          <w:rFonts w:ascii="Times New Roman" w:hAnsi="Times New Roman" w:cs="Times New Roman"/>
+        </w:rPr>
+        <w:t>${</w:t>
+      </w:r>
+      <w:r>
+        <w:rPr>
+          <w:rFonts w:ascii="Times New Roman" w:hAnsi="Times New Roman" w:cs="Times New Roman"/>
+          <w:lang w:val="en-US"/>
+        </w:rPr>
+        <w:t>CLSEX</w:t>
+      </w:r>
+      <w:r>
+        <w:rPr>
+          <w:rFonts w:ascii="Times New Roman" w:hAnsi="Times New Roman" w:cs="Times New Roman"/>
+        </w:rPr>
+        <w:t>2}</w:t>
+      </w:r>
+      <w:r>
+        <w:rPr>
+          <w:rFonts w:ascii="Times New Roman" w:hAnsi="Times New Roman" w:cs="Times New Roman"/>
+        </w:rPr>
+        <w:t xml:space="preserve"> </w:t>
+      </w:r>
+      <w:r>
+        <w:rPr>
+          <w:rFonts w:ascii="Times New Roman" w:hAnsi="Times New Roman" w:cs="Times New Roman"/>
+        </w:rPr>
+        <w:t xml:space="preserve">в дальнейшем </w:t>
       </w:r>
       <w:r>
         <w:rPr>
@@ -342,14 +485,25 @@
           <w:rFonts w:ascii="Times New Roman" w:hAnsi="Times New Roman" w:cs="Times New Roman"/>
         </w:rPr>
       </w:pPr>
-      <w:bookmarkStart w:id="12" w:name="КомпНазвание1"/>
-      <w:r>
-        <w:rPr>
-          <w:rFonts w:ascii="Times New Roman" w:hAnsi="Times New Roman" w:cs="Times New Roman"/>
-        </w:rPr>
-        <w:t>(НАЗВАНИЕ1)</w:t>
-      </w:r>
-      <w:bookmarkEnd w:id="12"/>
+      <w:r>
+        <w:rPr>
+          <w:rFonts w:ascii="Times New Roman" w:hAnsi="Times New Roman" w:cs="Times New Roman"/>
+        </w:rPr>
+        <w:t>${</w:t>
+      </w:r>
+      <w:r>
+        <w:rPr>
+          <w:rFonts w:ascii="Times New Roman" w:hAnsi="Times New Roman" w:cs="Times New Roman"/>
+          <w:lang w:val="en-US"/>
+        </w:rPr>
+        <w:t>COMPNAME</w:t>
+      </w:r>
+      <w:r>
+        <w:rPr>
+          <w:rFonts w:ascii="Times New Roman" w:hAnsi="Times New Roman" w:cs="Times New Roman"/>
+        </w:rPr>
+        <w:t>}</w:t>
+      </w:r>
       <w:r>
         <w:rPr>
           <w:rFonts w:ascii="Times New Roman" w:hAnsi="Times New Roman" w:cs="Times New Roman"/>
@@ -362,50 +516,81 @@
         </w:rPr>
         <w:t>Поверенный</w:t>
       </w:r>
-      <w:bookmarkStart w:id="13" w:name="_GoBack"/>
-      <w:bookmarkEnd w:id="13"/>
       <w:r>
         <w:rPr>
           <w:rFonts w:ascii="Times New Roman" w:hAnsi="Times New Roman" w:cs="Times New Roman"/>
         </w:rPr>
         <w:t xml:space="preserve">, в лице </w:t>
       </w:r>
-      <w:bookmarkStart w:id="14" w:name="МенФИО1"/>
-      <w:r>
-        <w:rPr>
-          <w:rFonts w:ascii="Times New Roman" w:hAnsi="Times New Roman" w:cs="Times New Roman"/>
-        </w:rPr>
-        <w:t>(ФИО)</w:t>
-      </w:r>
-      <w:bookmarkEnd w:id="14"/>
+      <w:r>
+        <w:rPr>
+          <w:rFonts w:ascii="Times New Roman" w:hAnsi="Times New Roman" w:cs="Times New Roman"/>
+        </w:rPr>
+        <w:t>${</w:t>
+      </w:r>
+      <w:r>
+        <w:rPr>
+          <w:rFonts w:ascii="Times New Roman" w:hAnsi="Times New Roman" w:cs="Times New Roman"/>
+          <w:lang w:val="en-US"/>
+        </w:rPr>
+        <w:t>EMNAME</w:t>
+      </w:r>
+      <w:r>
+        <w:rPr>
+          <w:rFonts w:ascii="Times New Roman" w:hAnsi="Times New Roman" w:cs="Times New Roman"/>
+        </w:rPr>
+        <w:t>}</w:t>
+      </w:r>
       <w:r>
         <w:rPr>
           <w:rFonts w:ascii="Times New Roman" w:hAnsi="Times New Roman" w:cs="Times New Roman"/>
         </w:rPr>
         <w:t xml:space="preserve">, </w:t>
       </w:r>
-      <w:bookmarkStart w:id="15" w:name="МенДействующий"/>
-      <w:r>
-        <w:rPr>
-          <w:rFonts w:ascii="Times New Roman" w:hAnsi="Times New Roman" w:cs="Times New Roman"/>
-        </w:rPr>
-        <w:t>(ДЕЙСТВУЮЩИЙ)</w:t>
-      </w:r>
-      <w:bookmarkEnd w:id="15"/>
+      <w:r>
+        <w:rPr>
+          <w:rFonts w:ascii="Times New Roman" w:hAnsi="Times New Roman" w:cs="Times New Roman"/>
+        </w:rPr>
+        <w:t>${</w:t>
+      </w:r>
+      <w:r>
+        <w:rPr>
+          <w:rFonts w:ascii="Times New Roman" w:hAnsi="Times New Roman" w:cs="Times New Roman"/>
+          <w:lang w:val="en-US"/>
+        </w:rPr>
+        <w:t>EMSEX</w:t>
+      </w:r>
+      <w:r>
+        <w:rPr>
+          <w:rFonts w:ascii="Times New Roman" w:hAnsi="Times New Roman" w:cs="Times New Roman"/>
+        </w:rPr>
+        <w:t>1}</w:t>
+      </w:r>
       <w:r>
         <w:rPr>
           <w:rFonts w:ascii="Times New Roman" w:hAnsi="Times New Roman" w:cs="Times New Roman"/>
         </w:rPr>
         <w:t xml:space="preserve"> на основании </w:t>
       </w:r>
-      <w:bookmarkStart w:id="16" w:name="МенПолномочия"/>
-      <w:r>
-        <w:rPr>
-          <w:rFonts w:ascii="Times New Roman" w:hAnsi="Times New Roman" w:cs="Times New Roman"/>
-        </w:rPr>
-        <w:t>(ПОЛНОМОЧИЯ)</w:t>
-      </w:r>
-      <w:bookmarkEnd w:id="16"/>
+      <w:r>
+        <w:rPr>
+          <w:rFonts w:ascii="Times New Roman" w:hAnsi="Times New Roman"/>
+        </w:rPr>
+        <w:t>${</w:t>
+      </w:r>
+      <w:r>
+        <w:rPr>
+          <w:rFonts w:ascii="Times New Roman" w:hAnsi="Times New Roman"/>
+          <w:lang w:val="en-US"/>
+        </w:rPr>
+        <w:t>EMPDOV</w:t>
+      </w:r>
+      <w:r>
+        <w:rPr>
+          <w:rFonts w:ascii="Times New Roman" w:hAnsi="Times New Roman"/>
+        </w:rPr>
+        <w:t>}</w:t>
+      </w:r>
       <w:r>
         <w:rPr>
           <w:rFonts w:ascii="Times New Roman" w:hAnsi="Times New Roman" w:cs="Times New Roman"/>
@@ -440,38 +625,67 @@
           <w:numId w:val="1"/>
         </w:numPr>
         <w:spacing w:after="200" w:line="276" w:lineRule="auto"/>
-        <w:rPr>
-          <w:rFonts w:ascii="Times New Roman" w:hAnsi="Times New Roman"/>
-        </w:rPr>
-      </w:pPr>
-      <w:r>
-        <w:rPr>
-          <w:rFonts w:ascii="Times New Roman" w:hAnsi="Times New Roman"/>
-        </w:rPr>
-        <w:t>Стороны считаются выполнившими свои обязательства по Договору поручения №</w:t>
-      </w:r>
-      <w:bookmarkStart w:id="17" w:name="ДогID2"/>
-      <w:r>
-        <w:rPr>
-          <w:rFonts w:ascii="Times New Roman" w:hAnsi="Times New Roman"/>
-        </w:rPr>
-        <w:t>(ID)</w:t>
-      </w:r>
-      <w:bookmarkEnd w:id="17"/>
-      <w:r>
-        <w:rPr>
-          <w:rFonts w:ascii="Times New Roman" w:hAnsi="Times New Roman"/>
-        </w:rPr>
-        <w:t xml:space="preserve"> - Б от </w:t>
-      </w:r>
-      <w:bookmarkStart w:id="18" w:name="ДогДата2"/>
-      <w:r>
-        <w:rPr>
-          <w:rFonts w:ascii="Times New Roman" w:hAnsi="Times New Roman"/>
-        </w:rPr>
-        <w:t>(ДАТА ДОГОВОРА)</w:t>
-      </w:r>
-      <w:bookmarkEnd w:id="18"/>
+        <w:jc w:val="both"/>
+        <w:rPr>
+          <w:rFonts w:ascii="Times New Roman" w:hAnsi="Times New Roman"/>
+        </w:rPr>
+      </w:pPr>
+      <w:r>
+        <w:rPr>
+          <w:rFonts w:ascii="Times New Roman" w:hAnsi="Times New Roman"/>
+        </w:rPr>
+        <w:t xml:space="preserve">Стороны считаются выполнившими свои обязательства по Договору поручения </w:t>
+      </w:r>
+      <w:r>
+        <w:rPr>
+          <w:rFonts w:ascii="Times New Roman" w:hAnsi="Times New Roman"/>
+        </w:rPr>
+        <w:t>№${</w:t>
+      </w:r>
+      <w:r>
+        <w:rPr>
+          <w:rFonts w:ascii="Times New Roman" w:hAnsi="Times New Roman"/>
+          <w:lang w:val="en-US"/>
+        </w:rPr>
+        <w:t>ID</w:t>
+      </w:r>
+      <w:r>
+        <w:rPr>
+          <w:rFonts w:ascii="Times New Roman" w:hAnsi="Times New Roman"/>
+        </w:rPr>
+        <w:t>}-</w:t>
+      </w:r>
+      <w:r>
+        <w:rPr>
+          <w:rFonts w:ascii="Times New Roman" w:hAnsi="Times New Roman"/>
+        </w:rPr>
+        <w:t xml:space="preserve">Б </w:t>
+      </w:r>
+      <w:r>
+        <w:rPr>
+          <w:rFonts w:ascii="Times New Roman" w:hAnsi="Times New Roman"/>
+        </w:rPr>
+        <w:t xml:space="preserve">от </w:t>
+      </w:r>
+      <w:r>
+        <w:rPr>
+          <w:rFonts w:ascii="Times New Roman" w:hAnsi="Times New Roman"/>
+        </w:rPr>
+        <w:t>${</w:t>
+      </w:r>
+      <w:r>
+        <w:rPr>
+          <w:rFonts w:ascii="Times New Roman" w:hAnsi="Times New Roman"/>
+          <w:lang w:val="en-US"/>
+        </w:rPr>
+        <w:t>CONTDATE</w:t>
+      </w:r>
+      <w:r>
+        <w:rPr>
+          <w:rFonts w:ascii="Times New Roman" w:hAnsi="Times New Roman"/>
+        </w:rPr>
+        <w:t>}</w:t>
+      </w:r>
       <w:r>
         <w:rPr>
           <w:rFonts w:ascii="Times New Roman" w:hAnsi="Times New Roman"/>
@@ -497,28 +711,50 @@
         </w:rPr>
         <w:t xml:space="preserve">Вознаграждение Поверенного за исполнение поручений, предусмотренных п. 1.1 Договора, составило </w:t>
       </w:r>
-      <w:bookmarkStart w:id="19" w:name="ДогСумма"/>
-      <w:r>
-        <w:rPr>
-          <w:rFonts w:ascii="Times New Roman" w:hAnsi="Times New Roman"/>
-        </w:rPr>
-        <w:t>(СУММА)</w:t>
-      </w:r>
-      <w:bookmarkEnd w:id="19"/>
+      <w:r>
+        <w:rPr>
+          <w:rFonts w:ascii="Times New Roman" w:hAnsi="Times New Roman"/>
+        </w:rPr>
+        <w:t>${</w:t>
+      </w:r>
+      <w:r>
+        <w:rPr>
+          <w:rFonts w:ascii="Times New Roman" w:hAnsi="Times New Roman"/>
+          <w:lang w:val="en-US"/>
+        </w:rPr>
+        <w:t>CONTSUM</w:t>
+      </w:r>
+      <w:r>
+        <w:rPr>
+          <w:rFonts w:ascii="Times New Roman" w:hAnsi="Times New Roman"/>
+        </w:rPr>
+        <w:t>}</w:t>
+      </w:r>
       <w:r>
         <w:rPr>
           <w:rFonts w:ascii="Times New Roman" w:hAnsi="Times New Roman"/>
         </w:rPr>
         <w:t xml:space="preserve"> </w:t>
       </w:r>
-      <w:bookmarkStart w:id="20" w:name="ДогСуммаПроп"/>
-      <w:r>
-        <w:rPr>
-          <w:rFonts w:ascii="Times New Roman" w:hAnsi="Times New Roman"/>
-        </w:rPr>
-        <w:t>(СУММА ПРОПИСЬЮ)</w:t>
-      </w:r>
-      <w:bookmarkEnd w:id="20"/>
+      <w:r>
+        <w:rPr>
+          <w:rFonts w:ascii="Times New Roman" w:hAnsi="Times New Roman"/>
+        </w:rPr>
+        <w:t>(${</w:t>
+      </w:r>
+      <w:r>
+        <w:rPr>
+          <w:rFonts w:ascii="Times New Roman" w:hAnsi="Times New Roman"/>
+          <w:lang w:val="en-US"/>
+        </w:rPr>
+        <w:t>CONTSUMSTR</w:t>
+      </w:r>
+      <w:r>
+        <w:rPr>
+          <w:rFonts w:ascii="Times New Roman" w:hAnsi="Times New Roman"/>
+        </w:rPr>
+        <w:t>})</w:t>
+      </w:r>
       <w:r>
         <w:rPr>
           <w:rFonts w:ascii="Times New Roman" w:hAnsi="Times New Roman"/>
@@ -542,7 +778,15 @@
         <w:rPr>
           <w:rFonts w:ascii="Times New Roman" w:hAnsi="Times New Roman"/>
         </w:rPr>
-        <w:t>Доверитель  принимает совершенные юридические действия, предусмотренные  п. 1.1 Договора в качестве надлежаще исполненных обязательств.</w:t>
+        <w:t xml:space="preserve">Доверитель  принимает совершенные юридические действия, предусмотренные  п. </w:t>
+      </w:r>
+      <w:bookmarkStart w:id="2" w:name="_GoBack"/>
+      <w:bookmarkEnd w:id="2"/>
+      <w:r>
+        <w:rPr>
+          <w:rFonts w:ascii="Times New Roman" w:hAnsi="Times New Roman"/>
+        </w:rPr>
+        <w:t>1.1 Договора в качестве надлежаще исполненных обязательств.</w:t>
       </w:r>
     </w:p>
     <w:p>
@@ -699,28 +943,50 @@
         </w:rPr>
         <w:t>_____________/</w:t>
       </w:r>
-      <w:bookmarkStart w:id="21" w:name="КлФИО2"/>
-      <w:r>
-        <w:rPr>
-          <w:rFonts w:ascii="Times New Roman" w:hAnsi="Times New Roman" w:cs="Times New Roman"/>
-        </w:rPr>
-        <w:t>(КЛИЕНТ ФИО)</w:t>
-      </w:r>
-      <w:bookmarkEnd w:id="21"/>
+      <w:r>
+        <w:rPr>
+          <w:rFonts w:ascii="Times New Roman" w:hAnsi="Times New Roman" w:cs="Times New Roman"/>
+        </w:rPr>
+        <w:t>${</w:t>
+      </w:r>
+      <w:r>
+        <w:rPr>
+          <w:rFonts w:ascii="Times New Roman" w:hAnsi="Times New Roman" w:cs="Times New Roman"/>
+          <w:lang w:val="en-US"/>
+        </w:rPr>
+        <w:t>CLNAME</w:t>
+      </w:r>
+      <w:r>
+        <w:rPr>
+          <w:rFonts w:ascii="Times New Roman" w:hAnsi="Times New Roman" w:cs="Times New Roman"/>
+        </w:rPr>
+        <w:t>}</w:t>
+      </w:r>
       <w:r>
         <w:rPr>
           <w:rFonts w:ascii="Times New Roman" w:hAnsi="Times New Roman" w:cs="Times New Roman"/>
         </w:rPr>
         <w:t>/                __________/</w:t>
       </w:r>
-      <w:bookmarkStart w:id="22" w:name="МенФИО2"/>
-      <w:r>
-        <w:rPr>
-          <w:rFonts w:ascii="Times New Roman" w:hAnsi="Times New Roman" w:cs="Times New Roman"/>
-        </w:rPr>
-        <w:t>(МЕНЕДЖЕР)</w:t>
-      </w:r>
-      <w:bookmarkEnd w:id="22"/>
+      <w:r>
+        <w:rPr>
+          <w:rFonts w:ascii="Times New Roman" w:hAnsi="Times New Roman" w:cs="Times New Roman"/>
+        </w:rPr>
+        <w:t>${</w:t>
+      </w:r>
+      <w:r>
+        <w:rPr>
+          <w:rFonts w:ascii="Times New Roman" w:hAnsi="Times New Roman" w:cs="Times New Roman"/>
+          <w:lang w:val="en-US"/>
+        </w:rPr>
+        <w:t>EMNAME</w:t>
+      </w:r>
+      <w:r>
+        <w:rPr>
+          <w:rFonts w:ascii="Times New Roman" w:hAnsi="Times New Roman" w:cs="Times New Roman"/>
+        </w:rPr>
+        <w:t>2}</w:t>
+      </w:r>
       <w:r>
         <w:rPr>
           <w:rFonts w:ascii="Times New Roman" w:hAnsi="Times New Roman" w:cs="Times New Roman"/>

</xml_diff>